<commit_message>
chore: change use case cadastrar conta
</commit_message>
<xml_diff>
--- a/1.Requisitos/Casos de Uso/História de Usuário 1_UC 1_Cadastrar Conta.docx
+++ b/1.Requisitos/Casos de Uso/História de Usuário 1_UC 1_Cadastrar Conta.docx
@@ -11,9 +11,6 @@
         </w:rPr>
       </w:pPr>
       <w:bookmarkStart w:id="0" w:name="_Toc464633893"/>
-      <w:r>
-        <w:t>a</w:t>
-      </w:r>
       <w:r>
         <w:t xml:space="preserve">caso de uso: </w:t>
       </w:r>
@@ -28,11 +25,9 @@
       <w:r>
         <w:t xml:space="preserve">número da </w:t>
       </w:r>
-      <w:proofErr w:type="gramStart"/>
       <w:r>
-        <w:t>historia</w:t>
+        <w:t>HISTÓRIA</w:t>
       </w:r>
-      <w:proofErr w:type="gramEnd"/>
       <w:r>
         <w:t xml:space="preserve">: </w:t>
       </w:r>
@@ -62,68 +57,64 @@
       <w:r>
         <w:t xml:space="preserve"> da </w:t>
       </w:r>
-      <w:proofErr w:type="gramStart"/>
       <w:r>
-        <w:t>historia</w:t>
+        <w:t>HISTÓRIA</w:t>
       </w:r>
-      <w:proofErr w:type="gramEnd"/>
     </w:p>
     <w:p>
       <w:pPr>
         <w:pStyle w:val="Instruo"/>
+        <w:rPr>
+          <w:color w:val="000000" w:themeColor="text1"/>
+        </w:rPr>
       </w:pPr>
       <w:bookmarkStart w:id="1" w:name="_Toc464633894"/>
       <w:r>
+        <w:rPr>
+          <w:color w:val="000000" w:themeColor="text1"/>
+        </w:rPr>
         <w:t xml:space="preserve">Como um </w:t>
       </w:r>
       <w:r>
         <w:rPr>
           <w:b/>
           <w:bCs/>
+          <w:color w:val="000000" w:themeColor="text1"/>
         </w:rPr>
-        <w:t>usuário do sistema</w:t>
+        <w:t xml:space="preserve">usuário do sistema, </w:t>
+      </w:r>
+      <w:r>
+        <w:rPr>
+          <w:color w:val="000000" w:themeColor="text1"/>
+        </w:rPr>
+        <w:t xml:space="preserve">eu quero </w:t>
       </w:r>
       <w:r>
         <w:rPr>
           <w:b/>
           <w:bCs/>
+          <w:color w:val="000000" w:themeColor="text1"/>
         </w:rPr>
-        <w:t xml:space="preserve">, </w:t>
+        <w:t xml:space="preserve">cadastrar uma conta </w:t>
       </w:r>
       <w:r>
-        <w:t>e</w:t>
-      </w:r>
-      <w:r>
-        <w:t xml:space="preserve">u quero </w:t>
+        <w:rPr>
+          <w:color w:val="000000" w:themeColor="text1"/>
+        </w:rPr>
+        <w:t xml:space="preserve">de modo que eu possa </w:t>
       </w:r>
       <w:r>
         <w:rPr>
           <w:b/>
           <w:bCs/>
-        </w:rPr>
-        <w:t>cadastrar uma conta</w:t>
-      </w:r>
-      <w:r>
-        <w:rPr>
-          <w:b/>
-          <w:bCs/>
-        </w:rPr>
-        <w:t xml:space="preserve"> </w:t>
-      </w:r>
-      <w:r>
-        <w:t>d</w:t>
-      </w:r>
-      <w:r>
-        <w:t xml:space="preserve">e modo que eu possa </w:t>
-      </w:r>
-      <w:r>
-        <w:rPr>
-          <w:b/>
-          <w:bCs/>
+          <w:color w:val="000000" w:themeColor="text1"/>
         </w:rPr>
         <w:t>acessar as funcionalidades do sistema</w:t>
       </w:r>
       <w:r>
+        <w:rPr>
+          <w:color w:val="000000" w:themeColor="text1"/>
+        </w:rPr>
         <w:t xml:space="preserve">" </w:t>
       </w:r>
     </w:p>
@@ -148,24 +139,11 @@
     </w:p>
     <w:p>
       <w:pPr>
-        <w:pStyle w:val="EPP-Comentario"/>
-      </w:pPr>
-      <w:r>
-        <w:t>[Listar os casos de teste a serem aplicados para verificar e validar a funcionalidade que realiza a história.</w:t>
-      </w:r>
-      <w:r>
-        <w:t>]</w:t>
-      </w:r>
-    </w:p>
-    <w:p>
-      <w:pPr>
-        <w:pStyle w:val="EPP-Comentario"/>
-      </w:pPr>
-    </w:p>
-    <w:p>
-      <w:pPr>
         <w:pStyle w:val="EPP-Cabealho"/>
         <w:jc w:val="left"/>
+        <w:rPr>
+          <w:lang w:val="pt-BR"/>
+        </w:rPr>
       </w:pPr>
       <w:r>
         <w:rPr>
@@ -178,12 +156,28 @@
       </w:r>
       <w:r>
         <w:rPr>
-          <w:i/>
-          <w:color w:val="0000FF"/>
+          <w:lang w:val="pt-BR"/>
         </w:rPr>
-        <w:t>Usuário estar logado</w:t>
+        <w:t xml:space="preserve">O usuário ainda </w:t>
       </w:r>
       <w:r>
+        <w:rPr>
+          <w:b/>
+          <w:bCs/>
+          <w:lang w:val="pt-BR"/>
+        </w:rPr>
+        <w:t>não deve estar autenticado</w:t>
+      </w:r>
+      <w:r>
+        <w:rPr>
+          <w:lang w:val="pt-BR"/>
+        </w:rPr>
+        <w:t xml:space="preserve"> (não pode estar logado, pois está criando a conta)</w:t>
+      </w:r>
+      <w:r>
+        <w:rPr>
+          <w:lang w:val="pt-BR"/>
+        </w:rPr>
         <w:t>.</w:t>
       </w:r>
     </w:p>
@@ -207,7 +201,7 @@
     </w:p>
     <w:tbl>
       <w:tblPr>
-        <w:tblStyle w:val="TableGrid"/>
+        <w:tblStyle w:val="Tabelacomgrade"/>
         <w:tblW w:w="0" w:type="auto"/>
         <w:tblLook w:val="04A0" w:firstRow="1" w:lastRow="0" w:firstColumn="1" w:lastColumn="0" w:noHBand="0" w:noVBand="1"/>
       </w:tblPr>
@@ -335,8 +329,14 @@
           <w:p>
             <w:pPr>
               <w:pStyle w:val="EPP-Comentario"/>
+              <w:rPr>
+                <w:color w:val="000000" w:themeColor="text1"/>
+              </w:rPr>
             </w:pPr>
             <w:r>
+              <w:rPr>
+                <w:color w:val="000000" w:themeColor="text1"/>
+              </w:rPr>
               <w:t>01</w:t>
             </w:r>
           </w:p>
@@ -348,9 +348,13 @@
           <w:p>
             <w:pPr>
               <w:pStyle w:val="EPP-Comentario"/>
+              <w:rPr>
+                <w:color w:val="000000" w:themeColor="text1"/>
+              </w:rPr>
             </w:pPr>
             <w:r>
               <w:rPr>
+                <w:color w:val="000000" w:themeColor="text1"/>
                 <w:lang w:val="pt-BR"/>
               </w:rPr>
               <w:t>Cadastrar conta com dados válidos</w:t>
@@ -364,9 +368,13 @@
           <w:p>
             <w:pPr>
               <w:pStyle w:val="EPP-Comentario"/>
+              <w:rPr>
+                <w:color w:val="000000" w:themeColor="text1"/>
+              </w:rPr>
             </w:pPr>
             <w:r>
               <w:rPr>
+                <w:color w:val="000000" w:themeColor="text1"/>
                 <w:lang w:val="pt-BR"/>
               </w:rPr>
               <w:t>Nome: João, Email: joao@email.com, Senha: 123456</w:t>
@@ -406,11 +414,13 @@
                   <w:pPr>
                     <w:pStyle w:val="EPP-Comentario"/>
                     <w:rPr>
+                      <w:color w:val="000000" w:themeColor="text1"/>
                       <w:lang w:val="pt-BR"/>
                     </w:rPr>
                   </w:pPr>
                   <w:r>
                     <w:rPr>
+                      <w:color w:val="000000" w:themeColor="text1"/>
                       <w:lang w:val="pt-BR"/>
                     </w:rPr>
                     <w:t>Mensagem "Conta criada com sucesso"</w:t>
@@ -424,6 +434,7 @@
               <w:pStyle w:val="EPP-Comentario"/>
               <w:rPr>
                 <w:vanish/>
+                <w:color w:val="000000" w:themeColor="text1"/>
                 <w:lang w:val="pt-BR"/>
               </w:rPr>
             </w:pPr>
@@ -457,6 +468,7 @@
                   <w:pPr>
                     <w:pStyle w:val="EPP-Comentario"/>
                     <w:rPr>
+                      <w:color w:val="000000" w:themeColor="text1"/>
                       <w:lang w:val="pt-BR"/>
                     </w:rPr>
                   </w:pPr>
@@ -468,6 +480,7 @@
             <w:pPr>
               <w:pStyle w:val="EPP-Comentario"/>
               <w:rPr>
+                <w:color w:val="000000" w:themeColor="text1"/>
                 <w:lang w:val="pt-BR"/>
               </w:rPr>
             </w:pPr>
@@ -482,8 +495,14 @@
           <w:p>
             <w:pPr>
               <w:pStyle w:val="EPP-Comentario"/>
+              <w:rPr>
+                <w:color w:val="000000" w:themeColor="text1"/>
+              </w:rPr>
             </w:pPr>
             <w:r>
+              <w:rPr>
+                <w:color w:val="000000" w:themeColor="text1"/>
+              </w:rPr>
               <w:t>02</w:t>
             </w:r>
           </w:p>
@@ -495,9 +514,13 @@
           <w:p>
             <w:pPr>
               <w:pStyle w:val="EPP-Comentario"/>
+              <w:rPr>
+                <w:color w:val="000000" w:themeColor="text1"/>
+              </w:rPr>
             </w:pPr>
             <w:r>
               <w:rPr>
+                <w:color w:val="000000" w:themeColor="text1"/>
                 <w:lang w:val="pt-BR"/>
               </w:rPr>
               <w:t xml:space="preserve">Validar </w:t>
@@ -505,6 +528,7 @@
             <w:proofErr w:type="spellStart"/>
             <w:r>
               <w:rPr>
+                <w:color w:val="000000" w:themeColor="text1"/>
                 <w:lang w:val="pt-BR"/>
               </w:rPr>
               <w:t>email</w:t>
@@ -512,6 +536,7 @@
             <w:proofErr w:type="spellEnd"/>
             <w:r>
               <w:rPr>
+                <w:color w:val="000000" w:themeColor="text1"/>
                 <w:lang w:val="pt-BR"/>
               </w:rPr>
               <w:t xml:space="preserve"> já cadastrado</w:t>
@@ -551,11 +576,13 @@
                   <w:pPr>
                     <w:pStyle w:val="EPP-Comentario"/>
                     <w:rPr>
+                      <w:color w:val="000000" w:themeColor="text1"/>
                       <w:lang w:val="pt-BR"/>
                     </w:rPr>
                   </w:pPr>
                   <w:r>
                     <w:rPr>
+                      <w:color w:val="000000" w:themeColor="text1"/>
                       <w:lang w:val="pt-BR"/>
                     </w:rPr>
                     <w:t>cadastrado</w:t>
@@ -569,6 +596,7 @@
               <w:pStyle w:val="EPP-Comentario"/>
               <w:rPr>
                 <w:vanish/>
+                <w:color w:val="000000" w:themeColor="text1"/>
                 <w:lang w:val="pt-BR"/>
               </w:rPr>
             </w:pPr>
@@ -602,11 +630,13 @@
                   <w:pPr>
                     <w:pStyle w:val="EPP-Comentario"/>
                     <w:rPr>
+                      <w:color w:val="000000" w:themeColor="text1"/>
                       <w:lang w:val="pt-BR"/>
                     </w:rPr>
                   </w:pPr>
                   <w:r>
                     <w:rPr>
+                      <w:color w:val="000000" w:themeColor="text1"/>
                       <w:lang w:val="pt-BR"/>
                     </w:rPr>
                     <w:t>Nome: Maria, Email: joao@email.com, Senha: 123456</w:t>
@@ -619,6 +649,7 @@
             <w:pPr>
               <w:pStyle w:val="EPP-Comentario"/>
               <w:rPr>
+                <w:color w:val="000000" w:themeColor="text1"/>
                 <w:lang w:val="pt-BR"/>
               </w:rPr>
             </w:pPr>
@@ -657,11 +688,13 @@
                   <w:pPr>
                     <w:pStyle w:val="EPP-Comentario"/>
                     <w:rPr>
+                      <w:color w:val="000000" w:themeColor="text1"/>
                       <w:lang w:val="pt-BR"/>
                     </w:rPr>
                   </w:pPr>
                   <w:r>
                     <w:rPr>
+                      <w:color w:val="000000" w:themeColor="text1"/>
                       <w:lang w:val="pt-BR"/>
                     </w:rPr>
                     <w:t>Mensagem "Email já cadastrado"</w:t>
@@ -675,6 +708,7 @@
               <w:pStyle w:val="EPP-Comentario"/>
               <w:rPr>
                 <w:vanish/>
+                <w:color w:val="000000" w:themeColor="text1"/>
                 <w:lang w:val="pt-BR"/>
               </w:rPr>
             </w:pPr>
@@ -708,6 +742,7 @@
                   <w:pPr>
                     <w:pStyle w:val="EPP-Comentario"/>
                     <w:rPr>
+                      <w:color w:val="000000" w:themeColor="text1"/>
                       <w:lang w:val="pt-BR"/>
                     </w:rPr>
                   </w:pPr>
@@ -718,6 +753,9 @@
           <w:p>
             <w:pPr>
               <w:pStyle w:val="EPP-Comentario"/>
+              <w:rPr>
+                <w:color w:val="000000" w:themeColor="text1"/>
+              </w:rPr>
             </w:pPr>
           </w:p>
         </w:tc>
@@ -730,8 +768,14 @@
           <w:p>
             <w:pPr>
               <w:pStyle w:val="EPP-Comentario"/>
+              <w:rPr>
+                <w:color w:val="000000" w:themeColor="text1"/>
+              </w:rPr>
             </w:pPr>
             <w:r>
+              <w:rPr>
+                <w:color w:val="000000" w:themeColor="text1"/>
+              </w:rPr>
               <w:t>03</w:t>
             </w:r>
           </w:p>
@@ -769,11 +813,13 @@
                   <w:pPr>
                     <w:pStyle w:val="EPP-Comentario"/>
                     <w:rPr>
+                      <w:color w:val="000000" w:themeColor="text1"/>
                       <w:lang w:val="pt-BR"/>
                     </w:rPr>
                   </w:pPr>
                   <w:r>
                     <w:rPr>
+                      <w:color w:val="000000" w:themeColor="text1"/>
                       <w:lang w:val="pt-BR"/>
                     </w:rPr>
                     <w:t>Validar senha mínima</w:t>
@@ -787,6 +833,7 @@
               <w:pStyle w:val="EPP-Comentario"/>
               <w:rPr>
                 <w:vanish/>
+                <w:color w:val="000000" w:themeColor="text1"/>
                 <w:lang w:val="pt-BR"/>
               </w:rPr>
             </w:pPr>
@@ -820,6 +867,7 @@
                   <w:pPr>
                     <w:pStyle w:val="EPP-Comentario"/>
                     <w:rPr>
+                      <w:color w:val="000000" w:themeColor="text1"/>
                       <w:lang w:val="pt-BR"/>
                     </w:rPr>
                   </w:pPr>
@@ -830,6 +878,9 @@
           <w:p>
             <w:pPr>
               <w:pStyle w:val="EPP-Comentario"/>
+              <w:rPr>
+                <w:color w:val="000000" w:themeColor="text1"/>
+              </w:rPr>
             </w:pPr>
           </w:p>
         </w:tc>
@@ -840,9 +891,13 @@
           <w:p>
             <w:pPr>
               <w:pStyle w:val="EPP-Comentario"/>
+              <w:rPr>
+                <w:color w:val="000000" w:themeColor="text1"/>
+              </w:rPr>
             </w:pPr>
             <w:r>
               <w:rPr>
+                <w:color w:val="000000" w:themeColor="text1"/>
                 <w:lang w:val="pt-BR"/>
               </w:rPr>
               <w:t>Nome: Carlos, Email: carlos@email.com, Senha: 12</w:t>
@@ -857,11 +912,13 @@
             <w:pPr>
               <w:pStyle w:val="EPP-Comentario"/>
               <w:rPr>
+                <w:color w:val="000000" w:themeColor="text1"/>
                 <w:lang w:val="pt-BR"/>
               </w:rPr>
             </w:pPr>
             <w:r>
               <w:rPr>
+                <w:color w:val="000000" w:themeColor="text1"/>
                 <w:lang w:val="pt-BR"/>
               </w:rPr>
               <w:t>Mensagem "A senha deve ter no mínimo 6 caracteres"</w:t>
@@ -877,8 +934,14 @@
           <w:p>
             <w:pPr>
               <w:pStyle w:val="EPP-Comentario"/>
+              <w:rPr>
+                <w:color w:val="000000" w:themeColor="text1"/>
+              </w:rPr>
             </w:pPr>
             <w:r>
+              <w:rPr>
+                <w:color w:val="000000" w:themeColor="text1"/>
+              </w:rPr>
               <w:t>04</w:t>
             </w:r>
           </w:p>
@@ -891,11 +954,13 @@
             <w:pPr>
               <w:pStyle w:val="EPP-Comentario"/>
               <w:rPr>
+                <w:color w:val="000000" w:themeColor="text1"/>
                 <w:lang w:val="pt-BR"/>
               </w:rPr>
             </w:pPr>
             <w:r>
               <w:rPr>
+                <w:color w:val="000000" w:themeColor="text1"/>
                 <w:lang w:val="pt-BR"/>
               </w:rPr>
               <w:t>Validar campos obrigatórios</w:t>
@@ -910,11 +975,13 @@
             <w:pPr>
               <w:pStyle w:val="EPP-Comentario"/>
               <w:rPr>
+                <w:color w:val="000000" w:themeColor="text1"/>
                 <w:lang w:val="pt-BR"/>
               </w:rPr>
             </w:pPr>
             <w:r>
               <w:rPr>
+                <w:color w:val="000000" w:themeColor="text1"/>
                 <w:lang w:val="pt-BR"/>
               </w:rPr>
               <w:t>Nome vazio, Email válido, Senha válida</w:t>
@@ -929,11 +996,13 @@
             <w:pPr>
               <w:pStyle w:val="EPP-Comentario"/>
               <w:rPr>
+                <w:color w:val="000000" w:themeColor="text1"/>
                 <w:lang w:val="pt-BR"/>
               </w:rPr>
             </w:pPr>
             <w:r>
               <w:rPr>
+                <w:color w:val="000000" w:themeColor="text1"/>
                 <w:lang w:val="pt-BR"/>
               </w:rPr>
               <w:t>Mensagem "Preencha todos os campos obrigatórios"</w:t>
@@ -960,6 +1029,9 @@
         <w:pStyle w:val="EPP-Comentario"/>
       </w:pPr>
       <w:r>
+        <w:rPr>
+          <w:color w:val="000000" w:themeColor="text1"/>
+        </w:rPr>
         <w:t>Não</w:t>
       </w:r>
       <w:r>
@@ -1001,7 +1073,7 @@
 <w:ftr xmlns:wpc="http://schemas.microsoft.com/office/word/2010/wordprocessingCanvas" xmlns:cx="http://schemas.microsoft.com/office/drawing/2014/chartex" xmlns:cx1="http://schemas.microsoft.com/office/drawing/2015/9/8/chartex" xmlns:cx2="http://schemas.microsoft.com/office/drawing/2015/10/21/chartex" xmlns:cx3="http://schemas.microsoft.com/office/drawing/2016/5/9/chartex" xmlns:cx4="http://schemas.microsoft.com/office/drawing/2016/5/10/chartex" xmlns:cx5="http://schemas.microsoft.com/office/drawing/2016/5/11/chartex" xmlns:cx6="http://schemas.microsoft.com/office/drawing/2016/5/12/chartex" xmlns:cx7="http://schemas.microsoft.com/office/drawing/2016/5/13/chartex" xmlns:cx8="http://schemas.microsoft.com/office/drawing/2016/5/14/chartex" xmlns:mc="http://schemas.openxmlformats.org/markup-compatibility/2006" xmlns:aink="http://schemas.microsoft.com/office/drawing/2016/ink" xmlns:am3d="http://schemas.microsoft.com/office/drawing/2017/model3d" xmlns:o="urn:schemas-microsoft-com:office:office" xmlns:oel="http://schemas.microsoft.com/office/2019/extlst" xmlns:r="http://schemas.openxmlformats.org/officeDocument/2006/relationships" xmlns:m="http://schemas.openxmlformats.org/officeDocument/2006/math" xmlns:v="urn:schemas-microsoft-com:vml" xmlns:wp14="http://schemas.microsoft.com/office/word/2010/wordprocessingDrawing" xmlns:wp="http://schemas.openxmlformats.org/drawingml/2006/wordprocessingDrawing" xmlns:w10="urn:schemas-microsoft-com:office:word" xmlns:w="http://schemas.openxmlformats.org/wordprocessingml/2006/main" xmlns:w14="http://schemas.microsoft.com/office/word/2010/wordml" xmlns:w15="http://schemas.microsoft.com/office/word/2012/wordml" xmlns:w16cex="http://schemas.microsoft.com/office/word/2018/wordml/cex" xmlns:w16cid="http://schemas.microsoft.com/office/word/2016/wordml/cid" xmlns:w16="http://schemas.microsoft.com/office/word/2018/wordml" xmlns:w16du="http://schemas.microsoft.com/office/word/2023/wordml/word16du" xmlns:w16sdtdh="http://schemas.microsoft.com/office/word/2020/wordml/sdtdatahash" xmlns:w16sdtfl="http://schemas.microsoft.com/office/word/2024/wordml/sdtformatlock" xmlns:w16se="http://schemas.microsoft.com/office/word/2015/wordml/symex" xmlns:wpg="http://schemas.microsoft.com/office/word/2010/wordprocessingGroup" xmlns:wpi="http://schemas.microsoft.com/office/word/2010/wordprocessingInk" xmlns:wne="http://schemas.microsoft.com/office/word/2006/wordml" xmlns:wps="http://schemas.microsoft.com/office/word/2010/wordprocessingShape" mc:Ignorable="w14 w15 w16se w16cid w16 w16cex w16sdtdh w16sdtfl w16du wp14">
   <w:p>
     <w:pPr>
-      <w:pStyle w:val="Footer"/>
+      <w:pStyle w:val="Rodap"/>
     </w:pPr>
   </w:p>
   <w:tbl>
@@ -1045,10 +1117,19 @@
             </w:sdtPr>
             <w:sdtContent>
               <w:r>
-                <w:t xml:space="preserve">&lt;Sigla </w:t>
+                <w:t>&lt;</w:t>
               </w:r>
               <w:r>
-                <w:t>do Projeto&gt; - &lt;Nome do Projeto&gt;</w:t>
+                <w:t>EvT</w:t>
+              </w:r>
+              <w:r>
+                <w:t>&gt; - &lt;</w:t>
+              </w:r>
+              <w:r>
+                <w:t>Eventos Tech</w:t>
+              </w:r>
+              <w:r>
+                <w:t>&gt;</w:t>
               </w:r>
             </w:sdtContent>
           </w:sdt>
@@ -1065,7 +1146,13 @@
             </w:sdtPr>
             <w:sdtContent>
               <w:r>
-                <w:t>Versão &lt;X&gt;</w:t>
+                <w:t>Versão &lt;</w:t>
+              </w:r>
+              <w:r>
+                <w:t>1.0</w:t>
+              </w:r>
+              <w:r>
+                <w:t>&gt;</w:t>
               </w:r>
             </w:sdtContent>
           </w:sdt>
@@ -1231,7 +1318,13 @@
             </w:rPr>
           </w:pPr>
           <w:r>
-            <w:t>&lt;Marca do Cliente&gt;</w:t>
+            <w:t>&lt;</w:t>
+          </w:r>
+          <w:r>
+            <w:t>Evt</w:t>
+          </w:r>
+          <w:r>
+            <w:t>&gt;</w:t>
           </w:r>
         </w:p>
       </w:tc>
@@ -1263,7 +1356,19 @@
                 <w:rPr>
                   <w:bCs/>
                 </w:rPr>
-                <w:t>&lt;Nr&gt;-&lt;Historia de Usuario&gt;</w:t>
+                <w:t>&lt;</w:t>
+              </w:r>
+              <w:r>
+                <w:rPr>
+                  <w:bCs/>
+                </w:rPr>
+                <w:t>US</w:t>
+              </w:r>
+              <w:r>
+                <w:rPr>
+                  <w:bCs/>
+                </w:rPr>
+                <w:t>&gt;-&lt;Historia de Usuario&gt;</w:t>
               </w:r>
             </w:p>
           </w:tc>
@@ -1602,7 +1707,7 @@
     <w:lvl w:ilvl="0" w:tplc="48323970">
       <w:start w:val="1"/>
       <w:numFmt w:val="decimal"/>
-      <w:pStyle w:val="Heading6"/>
+      <w:pStyle w:val="Ttulo6"/>
       <w:lvlText w:val="%1)"/>
       <w:lvlJc w:val="left"/>
       <w:pPr>
@@ -1806,7 +1911,7 @@
     <w:lvl w:ilvl="0" w:tplc="9B2095CA">
       <w:start w:val="1"/>
       <w:numFmt w:val="bullet"/>
-      <w:pStyle w:val="List"/>
+      <w:pStyle w:val="Lista"/>
       <w:lvlText w:val=""/>
       <w:lvlJc w:val="left"/>
       <w:pPr>
@@ -1947,7 +2052,7 @@
     <w:lvl w:ilvl="0">
       <w:start w:val="1"/>
       <w:numFmt w:val="decimal"/>
-      <w:pStyle w:val="Heading1"/>
+      <w:pStyle w:val="Ttulo1"/>
       <w:suff w:val="space"/>
       <w:lvlText w:val="%1."/>
       <w:lvlJc w:val="left"/>
@@ -1961,7 +2066,7 @@
     <w:lvl w:ilvl="1">
       <w:start w:val="1"/>
       <w:numFmt w:val="decimal"/>
-      <w:pStyle w:val="Heading2"/>
+      <w:pStyle w:val="Ttulo2"/>
       <w:suff w:val="space"/>
       <w:lvlText w:val="%1.%2."/>
       <w:lvlJc w:val="left"/>
@@ -1975,7 +2080,7 @@
     <w:lvl w:ilvl="2">
       <w:start w:val="1"/>
       <w:numFmt w:val="decimal"/>
-      <w:pStyle w:val="Heading3"/>
+      <w:pStyle w:val="Ttulo3"/>
       <w:suff w:val="space"/>
       <w:lvlText w:val="%1.%2.%3."/>
       <w:lvlJc w:val="left"/>
@@ -1989,7 +2094,7 @@
     <w:lvl w:ilvl="3">
       <w:start w:val="1"/>
       <w:numFmt w:val="decimal"/>
-      <w:pStyle w:val="Heading4"/>
+      <w:pStyle w:val="Ttulo4"/>
       <w:suff w:val="space"/>
       <w:lvlText w:val="%1.%2.%4.%3."/>
       <w:lvlJc w:val="left"/>
@@ -2518,11 +2623,11 @@
       <w:color w:val="000000"/>
     </w:rPr>
   </w:style>
-  <w:style w:type="paragraph" w:styleId="Heading1">
+  <w:style w:type="paragraph" w:styleId="Ttulo1">
     <w:name w:val="heading 1"/>
     <w:basedOn w:val="Normal"/>
     <w:next w:val="Normal"/>
-    <w:link w:val="Heading1Char"/>
+    <w:link w:val="Ttulo1Char"/>
     <w:pPr>
       <w:keepNext/>
       <w:numPr>
@@ -2539,11 +2644,11 @@
       <w:lang w:eastAsia="en-US"/>
     </w:rPr>
   </w:style>
-  <w:style w:type="paragraph" w:styleId="Heading2">
+  <w:style w:type="paragraph" w:styleId="Ttulo2">
     <w:name w:val="heading 2"/>
     <w:basedOn w:val="Normal"/>
     <w:next w:val="Normal"/>
-    <w:link w:val="Heading2Char"/>
+    <w:link w:val="Ttulo2Char"/>
     <w:pPr>
       <w:keepNext/>
       <w:numPr>
@@ -2563,11 +2668,11 @@
       <w:lang w:eastAsia="en-US"/>
     </w:rPr>
   </w:style>
-  <w:style w:type="paragraph" w:styleId="Heading3">
+  <w:style w:type="paragraph" w:styleId="Ttulo3">
     <w:name w:val="heading 3"/>
-    <w:basedOn w:val="Heading2"/>
+    <w:basedOn w:val="Ttulo2"/>
     <w:next w:val="Normal"/>
-    <w:link w:val="Heading3Char"/>
+    <w:link w:val="Ttulo3Char"/>
     <w:pPr>
       <w:numPr>
         <w:ilvl w:val="2"/>
@@ -2578,7 +2683,7 @@
       <w:outlineLvl w:val="2"/>
     </w:pPr>
   </w:style>
-  <w:style w:type="paragraph" w:styleId="Heading4">
+  <w:style w:type="paragraph" w:styleId="Ttulo4">
     <w:name w:val="heading 4"/>
     <w:basedOn w:val="Normal"/>
     <w:next w:val="Normal"/>
@@ -2603,7 +2708,7 @@
       <w:sz w:val="24"/>
     </w:rPr>
   </w:style>
-  <w:style w:type="paragraph" w:styleId="Heading5">
+  <w:style w:type="paragraph" w:styleId="Ttulo5">
     <w:name w:val="heading 5"/>
     <w:basedOn w:val="Normal"/>
     <w:next w:val="Normal"/>
@@ -2618,7 +2723,7 @@
       <w:lang w:eastAsia="en-US"/>
     </w:rPr>
   </w:style>
-  <w:style w:type="paragraph" w:styleId="Heading6">
+  <w:style w:type="paragraph" w:styleId="Ttulo6">
     <w:name w:val="heading 6"/>
     <w:aliases w:val="Título Atividade"/>
     <w:basedOn w:val="Normal"/>
@@ -2638,7 +2743,7 @@
       <w:lang w:eastAsia="en-US"/>
     </w:rPr>
   </w:style>
-  <w:style w:type="paragraph" w:styleId="Heading7">
+  <w:style w:type="paragraph" w:styleId="Ttulo7">
     <w:name w:val="heading 7"/>
     <w:basedOn w:val="Normal"/>
     <w:next w:val="Normal"/>
@@ -2652,7 +2757,7 @@
       <w:lang w:eastAsia="en-US"/>
     </w:rPr>
   </w:style>
-  <w:style w:type="paragraph" w:styleId="Heading8">
+  <w:style w:type="paragraph" w:styleId="Ttulo8">
     <w:name w:val="heading 8"/>
     <w:basedOn w:val="Normal"/>
     <w:next w:val="Normal"/>
@@ -2667,7 +2772,7 @@
       <w:lang w:eastAsia="en-US"/>
     </w:rPr>
   </w:style>
-  <w:style w:type="paragraph" w:styleId="Heading9">
+  <w:style w:type="paragraph" w:styleId="Ttulo9">
     <w:name w:val="heading 9"/>
     <w:basedOn w:val="Normal"/>
     <w:next w:val="Normal"/>
@@ -2683,13 +2788,12 @@
       <w:lang w:eastAsia="en-US"/>
     </w:rPr>
   </w:style>
-  <w:style w:type="character" w:default="1" w:styleId="DefaultParagraphFont">
+  <w:style w:type="character" w:default="1" w:styleId="Fontepargpadro">
     <w:name w:val="Default Paragraph Font"/>
     <w:uiPriority w:val="1"/>
-    <w:semiHidden/>
     <w:unhideWhenUsed/>
   </w:style>
-  <w:style w:type="table" w:default="1" w:styleId="TableNormal">
+  <w:style w:type="table" w:default="1" w:styleId="Tabelanormal">
     <w:name w:val="Normal Table"/>
     <w:uiPriority w:val="99"/>
     <w:semiHidden/>
@@ -2704,13 +2808,13 @@
       </w:tblCellMar>
     </w:tblPr>
   </w:style>
-  <w:style w:type="numbering" w:default="1" w:styleId="NoList">
+  <w:style w:type="numbering" w:default="1" w:styleId="Semlista">
     <w:name w:val="No List"/>
     <w:uiPriority w:val="99"/>
     <w:semiHidden/>
     <w:unhideWhenUsed/>
   </w:style>
-  <w:style w:type="paragraph" w:styleId="TOC1">
+  <w:style w:type="paragraph" w:styleId="Sumrio1">
     <w:name w:val="toc 1"/>
     <w:basedOn w:val="Normal"/>
     <w:next w:val="Normal"/>
@@ -2732,7 +2836,7 @@
       <w:lang w:eastAsia="en-US"/>
     </w:rPr>
   </w:style>
-  <w:style w:type="paragraph" w:styleId="TOC2">
+  <w:style w:type="paragraph" w:styleId="Sumrio2">
     <w:name w:val="toc 2"/>
     <w:basedOn w:val="Normal"/>
     <w:next w:val="Normal"/>
@@ -2756,9 +2860,9 @@
       <w:lang w:eastAsia="en-US"/>
     </w:rPr>
   </w:style>
-  <w:style w:type="paragraph" w:styleId="TOC3">
+  <w:style w:type="paragraph" w:styleId="Sumrio3">
     <w:name w:val="toc 3"/>
-    <w:basedOn w:val="TOC2"/>
+    <w:basedOn w:val="Sumrio2"/>
     <w:next w:val="Normal"/>
     <w:uiPriority w:val="39"/>
     <w:pPr>
@@ -2771,7 +2875,7 @@
       <w:rFonts w:cs="Times New Roman"/>
     </w:rPr>
   </w:style>
-  <w:style w:type="paragraph" w:styleId="Header">
+  <w:style w:type="paragraph" w:styleId="Cabealho">
     <w:name w:val="header"/>
     <w:basedOn w:val="Normal"/>
     <w:semiHidden/>
@@ -2788,14 +2892,14 @@
   </w:style>
   <w:style w:type="character" w:styleId="Hyperlink">
     <w:name w:val="Hyperlink"/>
-    <w:basedOn w:val="DefaultParagraphFont"/>
+    <w:basedOn w:val="Fontepargpadro"/>
     <w:uiPriority w:val="99"/>
     <w:rPr>
       <w:color w:val="0000FF"/>
       <w:u w:val="single"/>
     </w:rPr>
   </w:style>
-  <w:style w:type="paragraph" w:styleId="List">
+  <w:style w:type="paragraph" w:styleId="Lista">
     <w:name w:val="List"/>
     <w:basedOn w:val="Normal"/>
     <w:semiHidden/>
@@ -2811,10 +2915,10 @@
       <w:lang w:eastAsia="en-US"/>
     </w:rPr>
   </w:style>
-  <w:style w:type="paragraph" w:styleId="Footer">
+  <w:style w:type="paragraph" w:styleId="Rodap">
     <w:name w:val="footer"/>
     <w:basedOn w:val="Normal"/>
-    <w:link w:val="FooterChar"/>
+    <w:link w:val="RodapChar"/>
     <w:semiHidden/>
     <w:pPr>
       <w:tabs>
@@ -2823,11 +2927,11 @@
       </w:tabs>
     </w:pPr>
   </w:style>
-  <w:style w:type="paragraph" w:styleId="Title">
+  <w:style w:type="paragraph" w:styleId="Ttulo">
     <w:name w:val="Title"/>
     <w:basedOn w:val="Normal"/>
     <w:next w:val="Normal"/>
-    <w:link w:val="TitleChar"/>
+    <w:link w:val="TtuloChar"/>
     <w:pPr>
       <w:spacing w:before="480" w:after="360"/>
     </w:pPr>
@@ -2864,16 +2968,16 @@
       <w:color w:val="auto"/>
     </w:rPr>
   </w:style>
-  <w:style w:type="character" w:styleId="CommentReference">
+  <w:style w:type="character" w:styleId="Refdecomentrio">
     <w:name w:val="annotation reference"/>
-    <w:basedOn w:val="DefaultParagraphFont"/>
+    <w:basedOn w:val="Fontepargpadro"/>
     <w:semiHidden/>
     <w:rPr>
       <w:sz w:val="16"/>
       <w:szCs w:val="16"/>
     </w:rPr>
   </w:style>
-  <w:style w:type="paragraph" w:styleId="CommentText">
+  <w:style w:type="paragraph" w:styleId="Textodecomentrio">
     <w:name w:val="annotation text"/>
     <w:basedOn w:val="Normal"/>
     <w:semiHidden/>
@@ -2905,7 +3009,7 @@
       <w:color w:val="0000FF"/>
     </w:rPr>
   </w:style>
-  <w:style w:type="paragraph" w:styleId="BodyText0">
+  <w:style w:type="paragraph" w:styleId="Corpodetexto">
     <w:name w:val="Body Text"/>
     <w:basedOn w:val="Normal"/>
     <w:semiHidden/>
@@ -2931,7 +3035,7 @@
       <w:szCs w:val="24"/>
     </w:rPr>
   </w:style>
-  <w:style w:type="paragraph" w:styleId="TOC4">
+  <w:style w:type="paragraph" w:styleId="Sumrio4">
     <w:name w:val="toc 4"/>
     <w:basedOn w:val="Normal"/>
     <w:next w:val="Normal"/>
@@ -2948,7 +3052,7 @@
       <w:szCs w:val="24"/>
     </w:rPr>
   </w:style>
-  <w:style w:type="paragraph" w:styleId="TOC5">
+  <w:style w:type="paragraph" w:styleId="Sumrio5">
     <w:name w:val="toc 5"/>
     <w:basedOn w:val="Normal"/>
     <w:next w:val="Normal"/>
@@ -2965,7 +3069,7 @@
       <w:szCs w:val="24"/>
     </w:rPr>
   </w:style>
-  <w:style w:type="paragraph" w:styleId="TOC6">
+  <w:style w:type="paragraph" w:styleId="Sumrio6">
     <w:name w:val="toc 6"/>
     <w:basedOn w:val="Normal"/>
     <w:next w:val="Normal"/>
@@ -2982,7 +3086,7 @@
       <w:szCs w:val="24"/>
     </w:rPr>
   </w:style>
-  <w:style w:type="paragraph" w:styleId="TOC7">
+  <w:style w:type="paragraph" w:styleId="Sumrio7">
     <w:name w:val="toc 7"/>
     <w:basedOn w:val="Normal"/>
     <w:next w:val="Normal"/>
@@ -2999,7 +3103,7 @@
       <w:szCs w:val="24"/>
     </w:rPr>
   </w:style>
-  <w:style w:type="paragraph" w:styleId="TOC8">
+  <w:style w:type="paragraph" w:styleId="Sumrio8">
     <w:name w:val="toc 8"/>
     <w:basedOn w:val="Normal"/>
     <w:next w:val="Normal"/>
@@ -3016,7 +3120,7 @@
       <w:szCs w:val="24"/>
     </w:rPr>
   </w:style>
-  <w:style w:type="paragraph" w:styleId="TOC9">
+  <w:style w:type="paragraph" w:styleId="Sumrio9">
     <w:name w:val="toc 9"/>
     <w:basedOn w:val="Normal"/>
     <w:next w:val="Normal"/>
@@ -3048,9 +3152,9 @@
       <w:lang w:val="en-US" w:eastAsia="en-US"/>
     </w:rPr>
   </w:style>
-  <w:style w:type="character" w:styleId="PlaceholderText">
+  <w:style w:type="character" w:styleId="TextodoEspaoReservado">
     <w:name w:val="Placeholder Text"/>
-    <w:basedOn w:val="DefaultParagraphFont"/>
+    <w:basedOn w:val="Fontepargpadro"/>
     <w:uiPriority w:val="99"/>
     <w:semiHidden/>
     <w:rsid w:val="0069452F"/>
@@ -3058,10 +3162,10 @@
       <w:color w:val="808080"/>
     </w:rPr>
   </w:style>
-  <w:style w:type="character" w:customStyle="1" w:styleId="FooterChar">
-    <w:name w:val="Footer Char"/>
-    <w:basedOn w:val="DefaultParagraphFont"/>
-    <w:link w:val="Footer"/>
+  <w:style w:type="character" w:customStyle="1" w:styleId="RodapChar">
+    <w:name w:val="Rodapé Char"/>
+    <w:basedOn w:val="Fontepargpadro"/>
+    <w:link w:val="Rodap"/>
     <w:semiHidden/>
     <w:rsid w:val="0069452F"/>
     <w:rPr>
@@ -3069,10 +3173,10 @@
       <w:color w:val="000000"/>
     </w:rPr>
   </w:style>
-  <w:style w:type="paragraph" w:styleId="BalloonText">
+  <w:style w:type="paragraph" w:styleId="Textodebalo">
     <w:name w:val="Balloon Text"/>
     <w:basedOn w:val="Normal"/>
-    <w:link w:val="BalloonTextChar"/>
+    <w:link w:val="TextodebaloChar"/>
     <w:uiPriority w:val="99"/>
     <w:semiHidden/>
     <w:unhideWhenUsed/>
@@ -3083,10 +3187,10 @@
       <w:szCs w:val="16"/>
     </w:rPr>
   </w:style>
-  <w:style w:type="character" w:customStyle="1" w:styleId="BalloonTextChar">
-    <w:name w:val="Balloon Text Char"/>
-    <w:basedOn w:val="DefaultParagraphFont"/>
-    <w:link w:val="BalloonText"/>
+  <w:style w:type="character" w:customStyle="1" w:styleId="TextodebaloChar">
+    <w:name w:val="Texto de balão Char"/>
+    <w:basedOn w:val="Fontepargpadro"/>
+    <w:link w:val="Textodebalo"/>
     <w:uiPriority w:val="99"/>
     <w:semiHidden/>
     <w:rsid w:val="005C2EBC"/>
@@ -3099,22 +3203,22 @@
   </w:style>
   <w:style w:type="paragraph" w:customStyle="1" w:styleId="EPP-Seonivel1">
     <w:name w:val="EPP-Seção nivel 1"/>
-    <w:basedOn w:val="Heading1"/>
+    <w:basedOn w:val="Ttulo1"/>
     <w:link w:val="EPP-Seonivel1Carcter"/>
     <w:qFormat/>
     <w:rsid w:val="005C2EBC"/>
   </w:style>
   <w:style w:type="paragraph" w:customStyle="1" w:styleId="EPP-Seonivel2">
     <w:name w:val="EPP-Seção nivel 2"/>
-    <w:basedOn w:val="Heading2"/>
+    <w:basedOn w:val="Ttulo2"/>
     <w:link w:val="EPP-Seonivel2Carcter"/>
     <w:qFormat/>
     <w:rsid w:val="005C2EBC"/>
   </w:style>
-  <w:style w:type="character" w:customStyle="1" w:styleId="Heading1Char">
-    <w:name w:val="Heading 1 Char"/>
-    <w:basedOn w:val="DefaultParagraphFont"/>
-    <w:link w:val="Heading1"/>
+  <w:style w:type="character" w:customStyle="1" w:styleId="Ttulo1Char">
+    <w:name w:val="Título 1 Char"/>
+    <w:basedOn w:val="Fontepargpadro"/>
+    <w:link w:val="Ttulo1"/>
     <w:rsid w:val="005C2EBC"/>
     <w:rPr>
       <w:rFonts w:ascii="Arial" w:hAnsi="Arial" w:cs="Arial"/>
@@ -3126,7 +3230,7 @@
   </w:style>
   <w:style w:type="character" w:customStyle="1" w:styleId="EPP-Seonivel1Carcter">
     <w:name w:val="EPP-Seção nivel 1 Carácter"/>
-    <w:basedOn w:val="Heading1Char"/>
+    <w:basedOn w:val="Ttulo1Char"/>
     <w:link w:val="EPP-Seonivel1"/>
     <w:rsid w:val="005C2EBC"/>
     <w:rPr>
@@ -3139,15 +3243,15 @@
   </w:style>
   <w:style w:type="paragraph" w:customStyle="1" w:styleId="EPP-Seonivel3">
     <w:name w:val="EPP-Seção nivel 3"/>
-    <w:basedOn w:val="Heading3"/>
+    <w:basedOn w:val="Ttulo3"/>
     <w:link w:val="EPP-Seonivel3Carcter"/>
     <w:qFormat/>
     <w:rsid w:val="005C2EBC"/>
   </w:style>
-  <w:style w:type="character" w:customStyle="1" w:styleId="Heading2Char">
-    <w:name w:val="Heading 2 Char"/>
-    <w:basedOn w:val="DefaultParagraphFont"/>
-    <w:link w:val="Heading2"/>
+  <w:style w:type="character" w:customStyle="1" w:styleId="Ttulo2Char">
+    <w:name w:val="Título 2 Char"/>
+    <w:basedOn w:val="Fontepargpadro"/>
+    <w:link w:val="Ttulo2"/>
     <w:rsid w:val="005C2EBC"/>
     <w:rPr>
       <w:rFonts w:ascii="Arial" w:hAnsi="Arial"/>
@@ -3158,7 +3262,7 @@
   </w:style>
   <w:style w:type="character" w:customStyle="1" w:styleId="EPP-Seonivel2Carcter">
     <w:name w:val="EPP-Seção nivel 2 Carácter"/>
-    <w:basedOn w:val="Heading2Char"/>
+    <w:basedOn w:val="Ttulo2Char"/>
     <w:link w:val="EPP-Seonivel2"/>
     <w:rsid w:val="005C2EBC"/>
     <w:rPr>
@@ -3178,10 +3282,10 @@
       <w:lang w:val="pt-PT"/>
     </w:rPr>
   </w:style>
-  <w:style w:type="character" w:customStyle="1" w:styleId="Heading3Char">
-    <w:name w:val="Heading 3 Char"/>
-    <w:basedOn w:val="Heading2Char"/>
-    <w:link w:val="Heading3"/>
+  <w:style w:type="character" w:customStyle="1" w:styleId="Ttulo3Char">
+    <w:name w:val="Título 3 Char"/>
+    <w:basedOn w:val="Ttulo2Char"/>
+    <w:link w:val="Ttulo3"/>
     <w:rsid w:val="005C2EBC"/>
     <w:rPr>
       <w:rFonts w:ascii="Arial" w:hAnsi="Arial"/>
@@ -3192,7 +3296,7 @@
   </w:style>
   <w:style w:type="character" w:customStyle="1" w:styleId="EPP-Seonivel3Carcter">
     <w:name w:val="EPP-Seção nivel 3 Carácter"/>
-    <w:basedOn w:val="Heading3Char"/>
+    <w:basedOn w:val="Ttulo3Char"/>
     <w:link w:val="EPP-Seonivel3"/>
     <w:rsid w:val="005C2EBC"/>
     <w:rPr>
@@ -3204,7 +3308,7 @@
   </w:style>
   <w:style w:type="paragraph" w:customStyle="1" w:styleId="EPP-Titulo">
     <w:name w:val="EPP-Titulo"/>
-    <w:basedOn w:val="Title"/>
+    <w:basedOn w:val="Ttulo"/>
     <w:link w:val="EPP-TituloCarcter"/>
     <w:qFormat/>
     <w:rsid w:val="005C2EBC"/>
@@ -3214,7 +3318,7 @@
   </w:style>
   <w:style w:type="character" w:customStyle="1" w:styleId="InstruoCarcter">
     <w:name w:val="Instrução Carácter"/>
-    <w:basedOn w:val="DefaultParagraphFont"/>
+    <w:basedOn w:val="Fontepargpadro"/>
     <w:link w:val="Instruo"/>
     <w:rsid w:val="005C2EBC"/>
     <w:rPr>
@@ -3245,10 +3349,10 @@
       <w:lang w:val="pt-PT"/>
     </w:rPr>
   </w:style>
-  <w:style w:type="character" w:customStyle="1" w:styleId="TitleChar">
-    <w:name w:val="Title Char"/>
-    <w:basedOn w:val="DefaultParagraphFont"/>
-    <w:link w:val="Title"/>
+  <w:style w:type="character" w:customStyle="1" w:styleId="TtuloChar">
+    <w:name w:val="Título Char"/>
+    <w:basedOn w:val="Fontepargpadro"/>
+    <w:link w:val="Ttulo"/>
     <w:rsid w:val="005C2EBC"/>
     <w:rPr>
       <w:rFonts w:ascii="Arial" w:hAnsi="Arial"/>
@@ -3260,7 +3364,7 @@
   </w:style>
   <w:style w:type="character" w:customStyle="1" w:styleId="EPP-TituloCarcter">
     <w:name w:val="EPP-Titulo Carácter"/>
-    <w:basedOn w:val="TitleChar"/>
+    <w:basedOn w:val="TtuloChar"/>
     <w:link w:val="EPP-Titulo"/>
     <w:rsid w:val="005C2EBC"/>
     <w:rPr>
@@ -3286,7 +3390,7 @@
   </w:style>
   <w:style w:type="character" w:customStyle="1" w:styleId="EPP-TextoNormalCarcter">
     <w:name w:val="EPP-Texto Normal Carácter"/>
-    <w:basedOn w:val="DefaultParagraphFont"/>
+    <w:basedOn w:val="Fontepargpadro"/>
     <w:link w:val="EPP-TextoNormal"/>
     <w:rsid w:val="005C2EBC"/>
     <w:rPr>
@@ -3295,11 +3399,11 @@
       <w:lang w:val="pt-PT"/>
     </w:rPr>
   </w:style>
-  <w:style w:type="paragraph" w:styleId="IntenseQuote">
+  <w:style w:type="paragraph" w:styleId="CitaoIntensa">
     <w:name w:val="Intense Quote"/>
     <w:basedOn w:val="Normal"/>
     <w:next w:val="Normal"/>
-    <w:link w:val="IntenseQuoteChar"/>
+    <w:link w:val="CitaoIntensaChar"/>
     <w:uiPriority w:val="30"/>
     <w:rsid w:val="00D60B3D"/>
     <w:pPr>
@@ -3319,7 +3423,7 @@
   </w:style>
   <w:style w:type="character" w:customStyle="1" w:styleId="EPP-CabealhoCarcter">
     <w:name w:val="EPP-Cabeçalho Carácter"/>
-    <w:basedOn w:val="DefaultParagraphFont"/>
+    <w:basedOn w:val="Fontepargpadro"/>
     <w:link w:val="EPP-Cabealho"/>
     <w:rsid w:val="00D60B3D"/>
     <w:rPr>
@@ -3328,10 +3432,10 @@
       <w:lang w:val="pt-PT"/>
     </w:rPr>
   </w:style>
-  <w:style w:type="character" w:customStyle="1" w:styleId="IntenseQuoteChar">
-    <w:name w:val="Intense Quote Char"/>
-    <w:basedOn w:val="DefaultParagraphFont"/>
-    <w:link w:val="IntenseQuote"/>
+  <w:style w:type="character" w:customStyle="1" w:styleId="CitaoIntensaChar">
+    <w:name w:val="Citação Intensa Char"/>
+    <w:basedOn w:val="Fontepargpadro"/>
+    <w:link w:val="CitaoIntensa"/>
     <w:uiPriority w:val="30"/>
     <w:rsid w:val="00D60B3D"/>
     <w:rPr>
@@ -3343,10 +3447,10 @@
       <w:color w:val="5B9BD5" w:themeColor="accent1"/>
     </w:rPr>
   </w:style>
-  <w:style w:type="paragraph" w:styleId="ListParagraph">
+  <w:style w:type="paragraph" w:styleId="PargrafodaLista">
     <w:name w:val="List Paragraph"/>
     <w:basedOn w:val="Normal"/>
-    <w:link w:val="ListParagraphChar"/>
+    <w:link w:val="PargrafodaListaChar"/>
     <w:uiPriority w:val="34"/>
     <w:qFormat/>
     <w:rsid w:val="009A6367"/>
@@ -3363,9 +3467,9 @@
       <w:lang w:eastAsia="ar-SA"/>
     </w:rPr>
   </w:style>
-  <w:style w:type="character" w:customStyle="1" w:styleId="ListParagraphChar">
-    <w:name w:val="List Paragraph Char"/>
-    <w:link w:val="ListParagraph"/>
+  <w:style w:type="character" w:customStyle="1" w:styleId="PargrafodaListaChar">
+    <w:name w:val="Parágrafo da Lista Char"/>
+    <w:link w:val="PargrafodaLista"/>
     <w:uiPriority w:val="34"/>
     <w:rsid w:val="009A6367"/>
     <w:rPr>
@@ -3376,7 +3480,7 @@
   </w:style>
   <w:style w:type="paragraph" w:customStyle="1" w:styleId="EPP-Passosfluxo">
     <w:name w:val="EPP-Passos fluxo"/>
-    <w:basedOn w:val="ListParagraph"/>
+    <w:basedOn w:val="PargrafodaLista"/>
     <w:link w:val="EPP-PassosfluxoCarcter"/>
     <w:qFormat/>
     <w:rsid w:val="00D60B3D"/>
@@ -3397,7 +3501,7 @@
   </w:style>
   <w:style w:type="paragraph" w:customStyle="1" w:styleId="EPP-Fluxotitulo">
     <w:name w:val="EPP-Fluxo titulo"/>
-    <w:basedOn w:val="ListParagraph"/>
+    <w:basedOn w:val="PargrafodaLista"/>
     <w:link w:val="EPP-FluxotituloCarcter"/>
     <w:qFormat/>
     <w:rsid w:val="00D60B3D"/>
@@ -3419,7 +3523,7 @@
   </w:style>
   <w:style w:type="character" w:customStyle="1" w:styleId="EPP-PassosfluxoCarcter">
     <w:name w:val="EPP-Passos fluxo Carácter"/>
-    <w:basedOn w:val="ListParagraphChar"/>
+    <w:basedOn w:val="PargrafodaListaChar"/>
     <w:link w:val="EPP-Passosfluxo"/>
     <w:rsid w:val="00D60B3D"/>
     <w:rPr>
@@ -3430,7 +3534,7 @@
   </w:style>
   <w:style w:type="paragraph" w:customStyle="1" w:styleId="EPP-Fluxopassos">
     <w:name w:val="EPP-Fluxo passos"/>
-    <w:basedOn w:val="ListParagraph"/>
+    <w:basedOn w:val="PargrafodaLista"/>
     <w:link w:val="EPP-FluxopassosCarcter"/>
     <w:qFormat/>
     <w:rsid w:val="00D60B3D"/>
@@ -3450,7 +3554,7 @@
   </w:style>
   <w:style w:type="character" w:customStyle="1" w:styleId="EPP-FluxotituloCarcter">
     <w:name w:val="EPP-Fluxo titulo Carácter"/>
-    <w:basedOn w:val="ListParagraphChar"/>
+    <w:basedOn w:val="PargrafodaListaChar"/>
     <w:link w:val="EPP-Fluxotitulo"/>
     <w:rsid w:val="00D60B3D"/>
     <w:rPr>
@@ -3460,11 +3564,11 @@
       <w:lang w:eastAsia="en-US"/>
     </w:rPr>
   </w:style>
-  <w:style w:type="paragraph" w:styleId="Quote">
+  <w:style w:type="paragraph" w:styleId="Citao">
     <w:name w:val="Quote"/>
     <w:basedOn w:val="Normal"/>
     <w:next w:val="Normal"/>
-    <w:link w:val="QuoteChar"/>
+    <w:link w:val="CitaoChar"/>
     <w:uiPriority w:val="29"/>
     <w:qFormat/>
     <w:rsid w:val="009A6367"/>
@@ -3476,7 +3580,7 @@
   </w:style>
   <w:style w:type="character" w:customStyle="1" w:styleId="EPP-FluxopassosCarcter">
     <w:name w:val="EPP-Fluxo passos Carácter"/>
-    <w:basedOn w:val="ListParagraphChar"/>
+    <w:basedOn w:val="PargrafodaListaChar"/>
     <w:link w:val="EPP-Fluxopassos"/>
     <w:rsid w:val="00D60B3D"/>
     <w:rPr>
@@ -3485,10 +3589,10 @@
       <w:lang w:val="pt-PT" w:eastAsia="en-US"/>
     </w:rPr>
   </w:style>
-  <w:style w:type="character" w:customStyle="1" w:styleId="QuoteChar">
-    <w:name w:val="Quote Char"/>
-    <w:basedOn w:val="DefaultParagraphFont"/>
-    <w:link w:val="Quote"/>
+  <w:style w:type="character" w:customStyle="1" w:styleId="CitaoChar">
+    <w:name w:val="Citação Char"/>
+    <w:basedOn w:val="Fontepargpadro"/>
+    <w:link w:val="Citao"/>
     <w:uiPriority w:val="29"/>
     <w:rsid w:val="009A6367"/>
     <w:rPr>
@@ -3498,9 +3602,9 @@
       <w:color w:val="000000" w:themeColor="text1"/>
     </w:rPr>
   </w:style>
-  <w:style w:type="table" w:styleId="TableGrid">
+  <w:style w:type="table" w:styleId="Tabelacomgrade">
     <w:name w:val="Table Grid"/>
-    <w:basedOn w:val="TableNormal"/>
+    <w:basedOn w:val="Tabelanormal"/>
     <w:uiPriority w:val="39"/>
     <w:rsid w:val="00016CF6"/>
     <w:tblPr>

</xml_diff>